<commit_message>
Code 'works' many bugs
the code functions basically, there are many bugs still
</commit_message>
<xml_diff>
--- a/To-Do Short.docx
+++ b/To-Do Short.docx
@@ -6,18 +6,16 @@
       <w:r>
         <w:t>16/7/18</w:t>
       </w:r>
+      <w:bookmarkStart w:id="0" w:name="_GoBack"/>
+      <w:bookmarkEnd w:id="0"/>
     </w:p>
     <w:p>
       <w:r>
-        <w:t>Update energy Lines to get deleted when you right click on the, might need to add collision box</w:t>
+        <w:t>Bugs- 2+ lines (needs testing)</w:t>
       </w:r>
-    </w:p>
-    <w:p>
       <w:r>
-        <w:t>Update GM to set attack/defender to arrays</w:t>
+        <w:t>, sharing energy, setting target to self</w:t>
       </w:r>
-      <w:bookmarkStart w:id="0" w:name="_GoBack"/>
-      <w:bookmarkEnd w:id="0"/>
     </w:p>
     <w:sectPr>
       <w:pgSz w:w="12240" w:h="15840"/>
@@ -152,6 +150,7 @@
     <w:lsdException w:name="HTML Sample" w:semiHidden="1" w:unhideWhenUsed="1"/>
     <w:lsdException w:name="HTML Typewriter" w:semiHidden="1" w:unhideWhenUsed="1"/>
     <w:lsdException w:name="HTML Variable" w:semiHidden="1" w:unhideWhenUsed="1"/>
+    <w:lsdException w:name="Normal Table" w:semiHidden="1" w:unhideWhenUsed="1"/>
     <w:lsdException w:name="annotation subject" w:semiHidden="1" w:unhideWhenUsed="1"/>
     <w:lsdException w:name="No List" w:semiHidden="1" w:unhideWhenUsed="1"/>
     <w:lsdException w:name="Outline List 1" w:semiHidden="1" w:unhideWhenUsed="1"/>
@@ -198,8 +197,10 @@
     <w:lsdException w:name="Table Subtle 2" w:semiHidden="1" w:unhideWhenUsed="1"/>
     <w:lsdException w:name="Table Web 1" w:semiHidden="1" w:unhideWhenUsed="1"/>
     <w:lsdException w:name="Table Web 2" w:semiHidden="1" w:unhideWhenUsed="1"/>
+    <w:lsdException w:name="Table Web 3" w:semiHidden="1" w:unhideWhenUsed="1"/>
     <w:lsdException w:name="Balloon Text" w:semiHidden="1" w:unhideWhenUsed="1"/>
     <w:lsdException w:name="Table Grid" w:uiPriority="39"/>
+    <w:lsdException w:name="Table Theme" w:semiHidden="1" w:unhideWhenUsed="1"/>
     <w:lsdException w:name="Placeholder Text" w:semiHidden="1"/>
     <w:lsdException w:name="No Spacing" w:uiPriority="1" w:qFormat="1"/>
     <w:lsdException w:name="Light Shading" w:uiPriority="60"/>

</xml_diff>